<commit_message>
score board debugged. help screen waiting to be complemented
</commit_message>
<xml_diff>
--- a/TP Feedback.docx
+++ b/TP Feedback.docx
@@ -70,6 +70,33 @@
       </w:pPr>
       <w:r>
         <w:t>Fix bugs</w:t>
+      </w:r>
+      <w:r>
+        <w:t>!!</w:t>
+      </w:r>
+    </w:p>
+    <w:p>
+      <w:pPr>
+        <w:pStyle w:val="ListParagraph"/>
+        <w:numPr>
+          <w:ilvl w:val="0"/>
+          <w:numId w:val="1"/>
+        </w:numPr>
+      </w:pPr>
+      <w:r>
+        <w:t>Highest scores</w:t>
+      </w:r>
+    </w:p>
+    <w:p>
+      <w:pPr>
+        <w:pStyle w:val="ListParagraph"/>
+        <w:numPr>
+          <w:ilvl w:val="0"/>
+          <w:numId w:val="1"/>
+        </w:numPr>
+      </w:pPr>
+      <w:r>
+        <w:t>Help screen</w:t>
       </w:r>
       <w:bookmarkStart w:id="0" w:name="_GoBack"/>
       <w:bookmarkEnd w:id="0"/>

</xml_diff>